<commit_message>
Adição de Lições Aprendidas
</commit_message>
<xml_diff>
--- a/005 - Lições Aprendidas.docx
+++ b/005 - Lições Aprendidas.docx
@@ -30,8 +30,6 @@
         </w:rPr>
         <w:t xml:space="preserve"> </w:t>
       </w:r>
-      <w:bookmarkStart w:id="0" w:name="_GoBack"/>
-      <w:bookmarkEnd w:id="0"/>
     </w:p>
     <w:p>
       <w:pPr>
@@ -204,6 +202,54 @@
         </w:rPr>
         <w:t>Utilização de novas ferramentas para acompanhamento de atividades realizadas pela equipe e gestão de funcionalidades executadas dentro do prazo programado;</w:t>
       </w:r>
+    </w:p>
+    <w:p>
+      <w:pPr>
+        <w:pStyle w:val="PargrafodaLista"/>
+        <w:numPr>
+          <w:ilvl w:val="0"/>
+          <w:numId w:val="1"/>
+        </w:numPr>
+        <w:jc w:val="both"/>
+        <w:rPr>
+          <w:rFonts w:ascii="Arial" w:hAnsi="Arial" w:cs="Arial"/>
+          <w:sz w:val="24"/>
+          <w:szCs w:val="24"/>
+        </w:rPr>
+      </w:pPr>
+      <w:r>
+        <w:rPr>
+          <w:rFonts w:ascii="Arial" w:hAnsi="Arial" w:cs="Arial"/>
+          <w:sz w:val="24"/>
+          <w:szCs w:val="24"/>
+        </w:rPr>
+        <w:t>Necessidade de conhecimento do padrão SBOK;</w:t>
+      </w:r>
+    </w:p>
+    <w:p>
+      <w:pPr>
+        <w:pStyle w:val="PargrafodaLista"/>
+        <w:numPr>
+          <w:ilvl w:val="0"/>
+          <w:numId w:val="1"/>
+        </w:numPr>
+        <w:jc w:val="both"/>
+        <w:rPr>
+          <w:rFonts w:ascii="Arial" w:hAnsi="Arial" w:cs="Arial"/>
+          <w:sz w:val="24"/>
+          <w:szCs w:val="24"/>
+        </w:rPr>
+      </w:pPr>
+      <w:r>
+        <w:rPr>
+          <w:rFonts w:ascii="Arial" w:hAnsi="Arial" w:cs="Arial"/>
+          <w:sz w:val="24"/>
+          <w:szCs w:val="24"/>
+        </w:rPr>
+        <w:t>Necessidade de domínio nas metodologias e técnicas ágeis;</w:t>
+      </w:r>
+      <w:bookmarkStart w:id="0" w:name="_GoBack"/>
+      <w:bookmarkEnd w:id="0"/>
     </w:p>
     <w:p>
       <w:pPr>

</xml_diff>